<commit_message>
The files for the "openshift" part have been edited
All images of files
1.Openshift-Lab1-1.docx
2.Openshift-Lab1-2.docx
3.Openshift-Lab1-3.docx
4.Openshift-Lab2-1.docx
5.Openshift-Lab2-2.docx
6.Openshift-Lab2-3.docx
7.Openshift-Lab3-1.docx
8.Openshift-Lab3-2.docx
9.Openshift-Lab4-1.docx
Was placed.
address:  container-resources/labs
</commit_message>
<xml_diff>
--- a/labs/301-Openshift-Lab1-1.docx
+++ b/labs/301-Openshift-Lab1-1.docx
@@ -90,7 +90,6 @@
           <w:szCs w:val="56"/>
         </w:rPr>
       </w:pPr>
-      <w:proofErr w:type="spellStart"/>
       <w:r>
         <w:rPr>
           <w:rFonts w:ascii="Arial" w:eastAsia="MS Mincho" w:hAnsi="Arial" w:cs="Arial"/>
@@ -100,7 +99,6 @@
         </w:rPr>
         <w:t>Optum</w:t>
       </w:r>
-      <w:proofErr w:type="spellEnd"/>
     </w:p>
     <w:p>
       <w:pPr>
@@ -160,15 +158,7 @@
       <w:bookmarkStart w:id="1" w:name="openshift-lab-1.1"/>
       <w:r>
         <w:lastRenderedPageBreak/>
-        <w:t xml:space="preserve"># </w:t>
-      </w:r>
-      <w:proofErr w:type="spellStart"/>
-      <w:r>
-        <w:t>Openshift</w:t>
-      </w:r>
-      <w:proofErr w:type="spellEnd"/>
-      <w:r>
-        <w:t xml:space="preserve"> Lab 1.1:</w:t>
+        <w:t># Openshift Lab 1.1:</w:t>
       </w:r>
     </w:p>
     <w:p>
@@ -178,15 +168,7 @@
       <w:bookmarkStart w:id="2" w:name="getting-started-with-openshift-online"/>
       <w:bookmarkEnd w:id="1"/>
       <w:r>
-        <w:t xml:space="preserve">Getting started with </w:t>
-      </w:r>
-      <w:proofErr w:type="spellStart"/>
-      <w:r>
-        <w:t>Openshift</w:t>
-      </w:r>
-      <w:proofErr w:type="spellEnd"/>
-      <w:r>
-        <w:t xml:space="preserve"> Online</w:t>
+        <w:t>Getting started with Openshift Online</w:t>
       </w:r>
     </w:p>
     <w:p>
@@ -221,15 +203,7 @@
         </w:numPr>
       </w:pPr>
       <w:r>
-        <w:t xml:space="preserve">A </w:t>
-      </w:r>
-      <w:proofErr w:type="spellStart"/>
-      <w:r>
-        <w:t>Github</w:t>
-      </w:r>
-      <w:proofErr w:type="spellEnd"/>
-      <w:r>
-        <w:t xml:space="preserve"> account.</w:t>
+        <w:t>A Github account.</w:t>
       </w:r>
     </w:p>
     <w:p>
@@ -241,15 +215,7 @@
         </w:numPr>
       </w:pPr>
       <w:r>
-        <w:t xml:space="preserve">Download </w:t>
-      </w:r>
-      <w:proofErr w:type="spellStart"/>
-      <w:r>
-        <w:t>Git</w:t>
-      </w:r>
-      <w:proofErr w:type="spellEnd"/>
-      <w:r>
-        <w:t xml:space="preserve"> software as described in Step 1.</w:t>
+        <w:t>Download Git software as described in Step 1.</w:t>
       </w:r>
     </w:p>
     <w:p>
@@ -271,15 +237,7 @@
         </w:numPr>
       </w:pPr>
       <w:r>
-        <w:t xml:space="preserve">Installing </w:t>
-      </w:r>
-      <w:proofErr w:type="spellStart"/>
-      <w:r>
-        <w:t>Git</w:t>
-      </w:r>
-      <w:proofErr w:type="spellEnd"/>
-      <w:r>
-        <w:t xml:space="preserve"> software</w:t>
+        <w:t>Installing Git software</w:t>
       </w:r>
     </w:p>
     <w:p>
@@ -291,15 +249,7 @@
         </w:numPr>
       </w:pPr>
       <w:r>
-        <w:t xml:space="preserve">Sign up for </w:t>
-      </w:r>
-      <w:proofErr w:type="spellStart"/>
-      <w:r>
-        <w:t>Openshift</w:t>
-      </w:r>
-      <w:proofErr w:type="spellEnd"/>
-      <w:r>
-        <w:t xml:space="preserve"> Online starter plan</w:t>
+        <w:t>Sign up for Openshift Online starter plan</w:t>
       </w:r>
     </w:p>
     <w:p>
@@ -311,15 +261,7 @@
         </w:numPr>
       </w:pPr>
       <w:r>
-        <w:t xml:space="preserve">Get familiar with the </w:t>
-      </w:r>
-      <w:proofErr w:type="spellStart"/>
-      <w:r>
-        <w:t>Openshift</w:t>
-      </w:r>
-      <w:proofErr w:type="spellEnd"/>
-      <w:r>
-        <w:t xml:space="preserve"> website</w:t>
+        <w:t>Get familiar with the Openshift website</w:t>
       </w:r>
     </w:p>
     <w:p>
@@ -328,15 +270,7 @@
       </w:pPr>
       <w:bookmarkStart w:id="5" w:name="step-1---installing-git-software-if-you-"/>
       <w:r>
-        <w:t xml:space="preserve">Step 1 - Installing </w:t>
-      </w:r>
-      <w:proofErr w:type="spellStart"/>
-      <w:r>
-        <w:t>Git</w:t>
-      </w:r>
-      <w:proofErr w:type="spellEnd"/>
-      <w:r>
-        <w:t xml:space="preserve"> Software (if you do not have it already)</w:t>
+        <w:t>Step 1 - Installing Git Software (if you do not have it already)</w:t>
       </w:r>
     </w:p>
     <w:bookmarkEnd w:id="5"/>
@@ -349,15 +283,7 @@
         </w:numPr>
       </w:pPr>
       <w:r>
-        <w:t xml:space="preserve">Most Linux computers have </w:t>
-      </w:r>
-      <w:proofErr w:type="spellStart"/>
-      <w:r>
-        <w:t>Git</w:t>
-      </w:r>
-      <w:proofErr w:type="spellEnd"/>
-      <w:r>
-        <w:t xml:space="preserve"> installed, but it can be installed from your package manager.</w:t>
+        <w:t>Most Linux computers have Git installed, but it can be installed from your package manager.</w:t>
       </w:r>
     </w:p>
     <w:p>
@@ -369,15 +295,7 @@
         </w:numPr>
       </w:pPr>
       <w:r>
-        <w:t xml:space="preserve">For MAC, </w:t>
-      </w:r>
-      <w:proofErr w:type="spellStart"/>
-      <w:r>
-        <w:t>Git</w:t>
-      </w:r>
-      <w:proofErr w:type="spellEnd"/>
-      <w:r>
-        <w:t xml:space="preserve"> is included in the Apple development tools or it can be downloaded.</w:t>
+        <w:t>For MAC, Git is included in the Apple development tools or it can be downloaded.</w:t>
       </w:r>
     </w:p>
     <w:p>
@@ -389,15 +307,7 @@
         </w:numPr>
       </w:pPr>
       <w:r>
-        <w:t xml:space="preserve">For Windows, download </w:t>
-      </w:r>
-      <w:proofErr w:type="spellStart"/>
-      <w:r>
-        <w:t>Git</w:t>
-      </w:r>
-      <w:proofErr w:type="spellEnd"/>
-      <w:r>
-        <w:t xml:space="preserve"> from the website.</w:t>
+        <w:t>For Windows, download Git from the website.</w:t>
       </w:r>
     </w:p>
     <w:p>
@@ -409,21 +319,8 @@
         </w:numPr>
       </w:pPr>
       <w:r>
-        <w:t xml:space="preserve">The download website for </w:t>
+        <w:t>The download website for Git is: https://git-scm.com/downloads .</w:t>
       </w:r>
-      <w:proofErr w:type="spellStart"/>
-      <w:r>
-        <w:t>Git</w:t>
-      </w:r>
-      <w:proofErr w:type="spellEnd"/>
-      <w:r>
-        <w:t xml:space="preserve"> is: </w:t>
-      </w:r>
-      <w:proofErr w:type="gramStart"/>
-      <w:r>
-        <w:t>https://git-scm.com/downloads .</w:t>
-      </w:r>
-      <w:proofErr w:type="gramEnd"/>
     </w:p>
     <w:p>
       <w:pPr>
@@ -434,15 +331,7 @@
         </w:numPr>
       </w:pPr>
       <w:r>
-        <w:t xml:space="preserve">After downloading the </w:t>
-      </w:r>
-      <w:proofErr w:type="spellStart"/>
-      <w:r>
-        <w:t>Git</w:t>
-      </w:r>
-      <w:proofErr w:type="spellEnd"/>
-      <w:r>
-        <w:t xml:space="preserve"> software, follow the installation prompts.</w:t>
+        <w:t>After downloading the Git software, follow the installation prompts.</w:t>
       </w:r>
     </w:p>
     <w:p>
@@ -454,15 +343,7 @@
         </w:numPr>
       </w:pPr>
       <w:r>
-        <w:t xml:space="preserve">If using firewall software, make sure it is configured to allow </w:t>
-      </w:r>
-      <w:proofErr w:type="spellStart"/>
-      <w:r>
-        <w:t>Git</w:t>
-      </w:r>
-      <w:proofErr w:type="spellEnd"/>
-      <w:r>
-        <w:t xml:space="preserve"> to access the internet.</w:t>
+        <w:t>If using firewall software, make sure it is configured to allow Git to access the internet.</w:t>
       </w:r>
     </w:p>
     <w:p>
@@ -474,31 +355,7 @@
         </w:numPr>
       </w:pPr>
       <w:r>
-        <w:t xml:space="preserve">The name of the terminal on Windows is </w:t>
-      </w:r>
-      <w:proofErr w:type="spellStart"/>
-      <w:r>
-        <w:t>Git</w:t>
-      </w:r>
-      <w:proofErr w:type="spellEnd"/>
-      <w:r>
-        <w:t xml:space="preserve"> Bash. If you cannot locate the </w:t>
-      </w:r>
-      <w:proofErr w:type="spellStart"/>
-      <w:r>
-        <w:t>Git</w:t>
-      </w:r>
-      <w:proofErr w:type="spellEnd"/>
-      <w:r>
-        <w:t xml:space="preserve"> Bash software after installing, type "</w:t>
-      </w:r>
-      <w:proofErr w:type="spellStart"/>
-      <w:r>
-        <w:t>Git</w:t>
-      </w:r>
-      <w:proofErr w:type="spellEnd"/>
-      <w:r>
-        <w:t xml:space="preserve"> Bash" into the Windows search bar.</w:t>
+        <w:t>The name of the terminal on Windows is Git Bash. If you cannot locate the Git Bash software after installing, type "Git Bash" into the Windows search bar.</w:t>
       </w:r>
     </w:p>
     <w:p>
@@ -589,7 +446,6 @@
       <w:pPr>
         <w:pStyle w:val="Compact"/>
         <w:rPr>
-          <w:rFonts w:hint="cs"/>
           <w:rtl/>
           <w:lang w:bidi="fa-IR"/>
         </w:rPr>
@@ -601,15 +457,7 @@
       </w:pPr>
       <w:bookmarkStart w:id="6" w:name="step-2---sign-up-for-openshift-online"/>
       <w:r>
-        <w:t xml:space="preserve">Step 2 - Sign Up for </w:t>
-      </w:r>
-      <w:proofErr w:type="spellStart"/>
-      <w:r>
-        <w:t>Openshift</w:t>
-      </w:r>
-      <w:proofErr w:type="spellEnd"/>
-      <w:r>
-        <w:t xml:space="preserve"> Online</w:t>
+        <w:t>Step 2 - Sign Up for Openshift Online</w:t>
       </w:r>
     </w:p>
     <w:bookmarkEnd w:id="6"/>
@@ -622,13 +470,8 @@
         </w:numPr>
       </w:pPr>
       <w:r>
-        <w:t xml:space="preserve">Navigate your web browser to: </w:t>
+        <w:t>Navigate your web browser to: https://www.openshift.com .</w:t>
       </w:r>
-      <w:proofErr w:type="gramStart"/>
-      <w:r>
-        <w:t>https://www.openshift.com .</w:t>
-      </w:r>
-      <w:proofErr w:type="gramEnd"/>
     </w:p>
     <w:p>
       <w:pPr>
@@ -872,23 +715,7 @@
         </w:numPr>
       </w:pPr>
       <w:r>
-        <w:t xml:space="preserve">You may login with your </w:t>
-      </w:r>
-      <w:proofErr w:type="spellStart"/>
-      <w:r>
-        <w:t>Github</w:t>
-      </w:r>
-      <w:proofErr w:type="spellEnd"/>
-      <w:r>
-        <w:t xml:space="preserve"> account by clicking the </w:t>
-      </w:r>
-      <w:proofErr w:type="spellStart"/>
-      <w:r>
-        <w:t>Github</w:t>
-      </w:r>
-      <w:proofErr w:type="spellEnd"/>
-      <w:r>
-        <w:t xml:space="preserve"> button at the bottom of the screen.</w:t>
+        <w:t>You may login with your Github account by clicking the Github button at the bottom of the screen.</w:t>
       </w:r>
     </w:p>
     <w:p>
@@ -1093,15 +920,7 @@
       </w:pPr>
       <w:bookmarkStart w:id="7" w:name="step-3---review-the-openshift-online-web"/>
       <w:r>
-        <w:t xml:space="preserve">Step 3 - Review the </w:t>
-      </w:r>
-      <w:proofErr w:type="spellStart"/>
-      <w:r>
-        <w:t>Openshift</w:t>
-      </w:r>
-      <w:proofErr w:type="spellEnd"/>
-      <w:r>
-        <w:t xml:space="preserve"> Online Website</w:t>
+        <w:t>Step 3 - Review the Openshift Online Website</w:t>
       </w:r>
     </w:p>
     <w:bookmarkEnd w:id="7"/>
@@ -1432,8 +1251,6 @@
       <w:pPr>
         <w:pStyle w:val="Compact"/>
       </w:pPr>
-      <w:bookmarkStart w:id="8" w:name="_GoBack"/>
-      <w:bookmarkEnd w:id="8"/>
     </w:p>
     <w:p>
       <w:pPr>
@@ -1444,13 +1261,8 @@
         </w:numPr>
       </w:pPr>
       <w:r>
-        <w:t xml:space="preserve">The link to the documentation page is: </w:t>
+        <w:t>The link to the documentation page is: https://docs.openshift.com/online/welcome/index.html .</w:t>
       </w:r>
-      <w:proofErr w:type="gramStart"/>
-      <w:r>
-        <w:t>https://docs.openshift.com/online/welcome/index.html .</w:t>
-      </w:r>
-      <w:proofErr w:type="gramEnd"/>
     </w:p>
     <w:p>
       <w:pPr>
@@ -1473,13 +1285,8 @@
         </w:numPr>
       </w:pPr>
       <w:r>
-        <w:t xml:space="preserve">Click on the link that says basic walkthrough and it will take you to this page: </w:t>
+        <w:t>Click on the link that says basic walkthrough and it will take you to this page: https://docs.openshift.com/online/getting_started/basic_walkthrough.html#getting-started-basic-walkthrough .</w:t>
       </w:r>
-      <w:proofErr w:type="gramStart"/>
-      <w:r>
-        <w:t>https://docs.openshift.com/online/getting_started/basic_walkthrough.html#getting-started-basic-walkthrough .</w:t>
-      </w:r>
-      <w:proofErr w:type="gramEnd"/>
     </w:p>
     <w:p>
       <w:pPr>
@@ -1495,8 +1302,12 @@
     </w:p>
     <w:p/>
     <w:sectPr>
-      <w:headerReference w:type="default" r:id="rId19"/>
-      <w:footerReference w:type="default" r:id="rId20"/>
+      <w:headerReference w:type="even" r:id="rId19"/>
+      <w:headerReference w:type="default" r:id="rId20"/>
+      <w:footerReference w:type="even" r:id="rId21"/>
+      <w:footerReference w:type="default" r:id="rId22"/>
+      <w:headerReference w:type="first" r:id="rId23"/>
+      <w:footerReference w:type="first" r:id="rId24"/>
       <w:pgSz w:w="12240" w:h="15840"/>
       <w:pgMar w:top="1440" w:right="1440" w:bottom="1440" w:left="1440" w:header="720" w:footer="720" w:gutter="0"/>
       <w:cols w:space="720"/>
@@ -1532,6 +1343,16 @@
 </file>
 
 <file path=word/footer1.xml><?xml version="1.0" encoding="utf-8"?>
+<w:ftr xmlns:wpc="http://schemas.microsoft.com/office/word/2010/wordprocessingCanvas" xmlns:cx="http://schemas.microsoft.com/office/drawing/2014/chartex" xmlns:cx1="http://schemas.microsoft.com/office/drawing/2015/9/8/chartex" xmlns:cx2="http://schemas.microsoft.com/office/drawing/2015/10/21/chartex" xmlns:cx3="http://schemas.microsoft.com/office/drawing/2016/5/9/chartex" xmlns:cx4="http://schemas.microsoft.com/office/drawing/2016/5/10/chartex" xmlns:cx5="http://schemas.microsoft.com/office/drawing/2016/5/11/chartex" xmlns:cx6="http://schemas.microsoft.com/office/drawing/2016/5/12/chartex" xmlns:cx7="http://schemas.microsoft.com/office/drawing/2016/5/13/chartex" xmlns:cx8="http://schemas.microsoft.com/office/drawing/2016/5/14/chartex" xmlns:mc="http://schemas.openxmlformats.org/markup-compatibility/2006" xmlns:aink="http://schemas.microsoft.com/office/drawing/2016/ink" xmlns:am3d="http://schemas.microsoft.com/office/drawing/2017/model3d" xmlns:o="urn:schemas-microsoft-com:office:office" xmlns:r="http://schemas.openxmlformats.org/officeDocument/2006/relationships" xmlns:m="http://schemas.openxmlformats.org/officeDocument/2006/math" xmlns:v="urn:schemas-microsoft-com:vml" xmlns:wp14="http://schemas.microsoft.com/office/word/2010/wordprocessingDrawing" xmlns:wp="http://schemas.openxmlformats.org/drawingml/2006/wordprocessingDrawing" xmlns:w10="urn:schemas-microsoft-com:office:word" xmlns:w="http://schemas.openxmlformats.org/wordprocessingml/2006/main" xmlns:w14="http://schemas.microsoft.com/office/word/2010/wordml" xmlns:w15="http://schemas.microsoft.com/office/word/2012/wordml" xmlns:w16cid="http://schemas.microsoft.com/office/word/2016/wordml/cid" xmlns:w16se="http://schemas.microsoft.com/office/word/2015/wordml/symex" xmlns:wpg="http://schemas.microsoft.com/office/word/2010/wordprocessingGroup" xmlns:wpi="http://schemas.microsoft.com/office/word/2010/wordprocessingInk" xmlns:wne="http://schemas.microsoft.com/office/word/2006/wordml" xmlns:wps="http://schemas.microsoft.com/office/word/2010/wordprocessingShape" mc:Ignorable="w14 w15 w16se w16cid wp14">
+  <w:p>
+    <w:pPr>
+      <w:pStyle w:val="Footer"/>
+    </w:pPr>
+  </w:p>
+</w:ftr>
+</file>
+
+<file path=word/footer2.xml><?xml version="1.0" encoding="utf-8"?>
 <w:ftr xmlns:wpc="http://schemas.microsoft.com/office/word/2010/wordprocessingCanvas" xmlns:cx="http://schemas.microsoft.com/office/drawing/2014/chartex" xmlns:cx1="http://schemas.microsoft.com/office/drawing/2015/9/8/chartex" xmlns:cx2="http://schemas.microsoft.com/office/drawing/2015/10/21/chartex" xmlns:cx3="http://schemas.microsoft.com/office/drawing/2016/5/9/chartex" xmlns:cx4="http://schemas.microsoft.com/office/drawing/2016/5/10/chartex" xmlns:cx5="http://schemas.microsoft.com/office/drawing/2016/5/11/chartex" xmlns:cx6="http://schemas.microsoft.com/office/drawing/2016/5/12/chartex" xmlns:cx7="http://schemas.microsoft.com/office/drawing/2016/5/13/chartex" xmlns:cx8="http://schemas.microsoft.com/office/drawing/2016/5/14/chartex" xmlns:mc="http://schemas.openxmlformats.org/markup-compatibility/2006" xmlns:aink="http://schemas.microsoft.com/office/drawing/2016/ink" xmlns:am3d="http://schemas.microsoft.com/office/drawing/2017/model3d" xmlns:o="urn:schemas-microsoft-com:office:office" xmlns:r="http://schemas.openxmlformats.org/officeDocument/2006/relationships" xmlns:m="http://schemas.openxmlformats.org/officeDocument/2006/math" xmlns:v="urn:schemas-microsoft-com:vml" xmlns:wp14="http://schemas.microsoft.com/office/word/2010/wordprocessingDrawing" xmlns:wp="http://schemas.openxmlformats.org/drawingml/2006/wordprocessingDrawing" xmlns:w10="urn:schemas-microsoft-com:office:word" xmlns:w="http://schemas.openxmlformats.org/wordprocessingml/2006/main" xmlns:w14="http://schemas.microsoft.com/office/word/2010/wordml" xmlns:w15="http://schemas.microsoft.com/office/word/2012/wordml" xmlns:w16cid="http://schemas.microsoft.com/office/word/2016/wordml/cid" xmlns:w16se="http://schemas.microsoft.com/office/word/2015/wordml/symex" xmlns:wpg="http://schemas.microsoft.com/office/word/2010/wordprocessingGroup" xmlns:wpi="http://schemas.microsoft.com/office/word/2010/wordprocessingInk" xmlns:wne="http://schemas.microsoft.com/office/word/2006/wordml" xmlns:wps="http://schemas.microsoft.com/office/word/2010/wordprocessingShape" mc:Ignorable="w14 w15 w16se w16cid wp14">
   <w:sdt>
     <w:sdtPr>
@@ -1615,8 +1436,10 @@
                 <w:sz w:val="24"/>
                 <w:szCs w:val="24"/>
               </w:rPr>
-              <w:t xml:space="preserve"> 3</w:t>
+              <w:t xml:space="preserve"> 6</w:t>
             </w:r>
+            <w:bookmarkStart w:id="8" w:name="_GoBack"/>
+            <w:bookmarkEnd w:id="8"/>
             <w:r>
               <w:rPr>
                 <w:b/>
@@ -1646,21 +1469,11 @@
               <w:t xml:space="preserve">                  </w:t>
             </w:r>
             <w:r>
-              <w:t xml:space="preserve">Confidential and </w:t>
+              <w:t xml:space="preserve">Confidential and proprietary  |  </w:t>
             </w:r>
-            <w:proofErr w:type="gramStart"/>
-            <w:r>
-              <w:t>proprietary  |</w:t>
-            </w:r>
-            <w:proofErr w:type="gramEnd"/>
-            <w:r>
-              <w:t xml:space="preserve">  </w:t>
-            </w:r>
-            <w:proofErr w:type="spellStart"/>
             <w:r>
               <w:t>Optum</w:t>
             </w:r>
-            <w:proofErr w:type="spellEnd"/>
           </w:p>
         </w:sdtContent>
       </w:sdt>
@@ -1674,6 +1487,16 @@
 </w:ftr>
 </file>
 
+<file path=word/footer3.xml><?xml version="1.0" encoding="utf-8"?>
+<w:ftr xmlns:wpc="http://schemas.microsoft.com/office/word/2010/wordprocessingCanvas" xmlns:cx="http://schemas.microsoft.com/office/drawing/2014/chartex" xmlns:cx1="http://schemas.microsoft.com/office/drawing/2015/9/8/chartex" xmlns:cx2="http://schemas.microsoft.com/office/drawing/2015/10/21/chartex" xmlns:cx3="http://schemas.microsoft.com/office/drawing/2016/5/9/chartex" xmlns:cx4="http://schemas.microsoft.com/office/drawing/2016/5/10/chartex" xmlns:cx5="http://schemas.microsoft.com/office/drawing/2016/5/11/chartex" xmlns:cx6="http://schemas.microsoft.com/office/drawing/2016/5/12/chartex" xmlns:cx7="http://schemas.microsoft.com/office/drawing/2016/5/13/chartex" xmlns:cx8="http://schemas.microsoft.com/office/drawing/2016/5/14/chartex" xmlns:mc="http://schemas.openxmlformats.org/markup-compatibility/2006" xmlns:aink="http://schemas.microsoft.com/office/drawing/2016/ink" xmlns:am3d="http://schemas.microsoft.com/office/drawing/2017/model3d" xmlns:o="urn:schemas-microsoft-com:office:office" xmlns:r="http://schemas.openxmlformats.org/officeDocument/2006/relationships" xmlns:m="http://schemas.openxmlformats.org/officeDocument/2006/math" xmlns:v="urn:schemas-microsoft-com:vml" xmlns:wp14="http://schemas.microsoft.com/office/word/2010/wordprocessingDrawing" xmlns:wp="http://schemas.openxmlformats.org/drawingml/2006/wordprocessingDrawing" xmlns:w10="urn:schemas-microsoft-com:office:word" xmlns:w="http://schemas.openxmlformats.org/wordprocessingml/2006/main" xmlns:w14="http://schemas.microsoft.com/office/word/2010/wordml" xmlns:w15="http://schemas.microsoft.com/office/word/2012/wordml" xmlns:w16cid="http://schemas.microsoft.com/office/word/2016/wordml/cid" xmlns:w16se="http://schemas.microsoft.com/office/word/2015/wordml/symex" xmlns:wpg="http://schemas.microsoft.com/office/word/2010/wordprocessingGroup" xmlns:wpi="http://schemas.microsoft.com/office/word/2010/wordprocessingInk" xmlns:wne="http://schemas.microsoft.com/office/word/2006/wordml" xmlns:wps="http://schemas.microsoft.com/office/word/2010/wordprocessingShape" mc:Ignorable="w14 w15 w16se w16cid wp14">
+  <w:p>
+    <w:pPr>
+      <w:pStyle w:val="Footer"/>
+    </w:pPr>
+  </w:p>
+</w:ftr>
+</file>
+
 <file path=word/footnotes.xml><?xml version="1.0" encoding="utf-8"?>
 <w:footnotes xmlns:wpc="http://schemas.microsoft.com/office/word/2010/wordprocessingCanvas" xmlns:cx="http://schemas.microsoft.com/office/drawing/2014/chartex" xmlns:cx1="http://schemas.microsoft.com/office/drawing/2015/9/8/chartex" xmlns:cx2="http://schemas.microsoft.com/office/drawing/2015/10/21/chartex" xmlns:cx3="http://schemas.microsoft.com/office/drawing/2016/5/9/chartex" xmlns:cx4="http://schemas.microsoft.com/office/drawing/2016/5/10/chartex" xmlns:cx5="http://schemas.microsoft.com/office/drawing/2016/5/11/chartex" xmlns:cx6="http://schemas.microsoft.com/office/drawing/2016/5/12/chartex" xmlns:cx7="http://schemas.microsoft.com/office/drawing/2016/5/13/chartex" xmlns:cx8="http://schemas.microsoft.com/office/drawing/2016/5/14/chartex" xmlns:mc="http://schemas.openxmlformats.org/markup-compatibility/2006" xmlns:aink="http://schemas.microsoft.com/office/drawing/2016/ink" xmlns:am3d="http://schemas.microsoft.com/office/drawing/2017/model3d" xmlns:o="urn:schemas-microsoft-com:office:office" xmlns:r="http://schemas.openxmlformats.org/officeDocument/2006/relationships" xmlns:m="http://schemas.openxmlformats.org/officeDocument/2006/math" xmlns:v="urn:schemas-microsoft-com:vml" xmlns:wp14="http://schemas.microsoft.com/office/word/2010/wordprocessingDrawing" xmlns:wp="http://schemas.openxmlformats.org/drawingml/2006/wordprocessingDrawing" xmlns:w10="urn:schemas-microsoft-com:office:word" xmlns:w="http://schemas.openxmlformats.org/wordprocessingml/2006/main" xmlns:w14="http://schemas.microsoft.com/office/word/2010/wordml" xmlns:w15="http://schemas.microsoft.com/office/word/2012/wordml" xmlns:w16cid="http://schemas.microsoft.com/office/word/2016/wordml/cid" xmlns:w16se="http://schemas.microsoft.com/office/word/2015/wordml/symex" xmlns:wpg="http://schemas.microsoft.com/office/word/2010/wordprocessingGroup" xmlns:wpi="http://schemas.microsoft.com/office/word/2010/wordprocessingInk" xmlns:wne="http://schemas.microsoft.com/office/word/2006/wordml" xmlns:wps="http://schemas.microsoft.com/office/word/2010/wordprocessingShape" mc:Ignorable="w14 w15 w16se w16cid wp14">
   <w:footnote w:type="separator" w:id="-1">
@@ -1700,6 +1523,16 @@
 </file>
 
 <file path=word/header1.xml><?xml version="1.0" encoding="utf-8"?>
+<w:hdr xmlns:wpc="http://schemas.microsoft.com/office/word/2010/wordprocessingCanvas" xmlns:cx="http://schemas.microsoft.com/office/drawing/2014/chartex" xmlns:cx1="http://schemas.microsoft.com/office/drawing/2015/9/8/chartex" xmlns:cx2="http://schemas.microsoft.com/office/drawing/2015/10/21/chartex" xmlns:cx3="http://schemas.microsoft.com/office/drawing/2016/5/9/chartex" xmlns:cx4="http://schemas.microsoft.com/office/drawing/2016/5/10/chartex" xmlns:cx5="http://schemas.microsoft.com/office/drawing/2016/5/11/chartex" xmlns:cx6="http://schemas.microsoft.com/office/drawing/2016/5/12/chartex" xmlns:cx7="http://schemas.microsoft.com/office/drawing/2016/5/13/chartex" xmlns:cx8="http://schemas.microsoft.com/office/drawing/2016/5/14/chartex" xmlns:mc="http://schemas.openxmlformats.org/markup-compatibility/2006" xmlns:aink="http://schemas.microsoft.com/office/drawing/2016/ink" xmlns:am3d="http://schemas.microsoft.com/office/drawing/2017/model3d" xmlns:o="urn:schemas-microsoft-com:office:office" xmlns:r="http://schemas.openxmlformats.org/officeDocument/2006/relationships" xmlns:m="http://schemas.openxmlformats.org/officeDocument/2006/math" xmlns:v="urn:schemas-microsoft-com:vml" xmlns:wp14="http://schemas.microsoft.com/office/word/2010/wordprocessingDrawing" xmlns:wp="http://schemas.openxmlformats.org/drawingml/2006/wordprocessingDrawing" xmlns:w10="urn:schemas-microsoft-com:office:word" xmlns:w="http://schemas.openxmlformats.org/wordprocessingml/2006/main" xmlns:w14="http://schemas.microsoft.com/office/word/2010/wordml" xmlns:w15="http://schemas.microsoft.com/office/word/2012/wordml" xmlns:w16cid="http://schemas.microsoft.com/office/word/2016/wordml/cid" xmlns:w16se="http://schemas.microsoft.com/office/word/2015/wordml/symex" xmlns:wpg="http://schemas.microsoft.com/office/word/2010/wordprocessingGroup" xmlns:wpi="http://schemas.microsoft.com/office/word/2010/wordprocessingInk" xmlns:wne="http://schemas.microsoft.com/office/word/2006/wordml" xmlns:wps="http://schemas.microsoft.com/office/word/2010/wordprocessingShape" mc:Ignorable="w14 w15 w16se w16cid wp14">
+  <w:p>
+    <w:pPr>
+      <w:pStyle w:val="Header"/>
+    </w:pPr>
+  </w:p>
+</w:hdr>
+</file>
+
+<file path=word/header2.xml><?xml version="1.0" encoding="utf-8"?>
 <w:hdr xmlns:wpc="http://schemas.microsoft.com/office/word/2010/wordprocessingCanvas" xmlns:cx="http://schemas.microsoft.com/office/drawing/2014/chartex" xmlns:cx1="http://schemas.microsoft.com/office/drawing/2015/9/8/chartex" xmlns:cx2="http://schemas.microsoft.com/office/drawing/2015/10/21/chartex" xmlns:cx3="http://schemas.microsoft.com/office/drawing/2016/5/9/chartex" xmlns:cx4="http://schemas.microsoft.com/office/drawing/2016/5/10/chartex" xmlns:cx5="http://schemas.microsoft.com/office/drawing/2016/5/11/chartex" xmlns:cx6="http://schemas.microsoft.com/office/drawing/2016/5/12/chartex" xmlns:cx7="http://schemas.microsoft.com/office/drawing/2016/5/13/chartex" xmlns:cx8="http://schemas.microsoft.com/office/drawing/2016/5/14/chartex" xmlns:mc="http://schemas.openxmlformats.org/markup-compatibility/2006" xmlns:aink="http://schemas.microsoft.com/office/drawing/2016/ink" xmlns:am3d="http://schemas.microsoft.com/office/drawing/2017/model3d" xmlns:o="urn:schemas-microsoft-com:office:office" xmlns:r="http://schemas.openxmlformats.org/officeDocument/2006/relationships" xmlns:m="http://schemas.openxmlformats.org/officeDocument/2006/math" xmlns:v="urn:schemas-microsoft-com:vml" xmlns:wp14="http://schemas.microsoft.com/office/word/2010/wordprocessingDrawing" xmlns:wp="http://schemas.openxmlformats.org/drawingml/2006/wordprocessingDrawing" xmlns:w10="urn:schemas-microsoft-com:office:word" xmlns:w="http://schemas.openxmlformats.org/wordprocessingml/2006/main" xmlns:w14="http://schemas.microsoft.com/office/word/2010/wordml" xmlns:w15="http://schemas.microsoft.com/office/word/2012/wordml" xmlns:w16cid="http://schemas.microsoft.com/office/word/2016/wordml/cid" xmlns:w16se="http://schemas.microsoft.com/office/word/2015/wordml/symex" xmlns:wpg="http://schemas.microsoft.com/office/word/2010/wordprocessingGroup" xmlns:wpi="http://schemas.microsoft.com/office/word/2010/wordprocessingInk" xmlns:wne="http://schemas.microsoft.com/office/word/2006/wordml" xmlns:wps="http://schemas.microsoft.com/office/word/2010/wordprocessingShape" mc:Ignorable="w14 w15 w16se w16cid wp14">
   <w:p>
     <w:pPr>
@@ -1773,6 +1606,16 @@
       </w:drawing>
     </w:r>
   </w:p>
+  <w:p>
+    <w:pPr>
+      <w:pStyle w:val="Header"/>
+    </w:pPr>
+  </w:p>
+</w:hdr>
+</file>
+
+<file path=word/header3.xml><?xml version="1.0" encoding="utf-8"?>
+<w:hdr xmlns:wpc="http://schemas.microsoft.com/office/word/2010/wordprocessingCanvas" xmlns:cx="http://schemas.microsoft.com/office/drawing/2014/chartex" xmlns:cx1="http://schemas.microsoft.com/office/drawing/2015/9/8/chartex" xmlns:cx2="http://schemas.microsoft.com/office/drawing/2015/10/21/chartex" xmlns:cx3="http://schemas.microsoft.com/office/drawing/2016/5/9/chartex" xmlns:cx4="http://schemas.microsoft.com/office/drawing/2016/5/10/chartex" xmlns:cx5="http://schemas.microsoft.com/office/drawing/2016/5/11/chartex" xmlns:cx6="http://schemas.microsoft.com/office/drawing/2016/5/12/chartex" xmlns:cx7="http://schemas.microsoft.com/office/drawing/2016/5/13/chartex" xmlns:cx8="http://schemas.microsoft.com/office/drawing/2016/5/14/chartex" xmlns:mc="http://schemas.openxmlformats.org/markup-compatibility/2006" xmlns:aink="http://schemas.microsoft.com/office/drawing/2016/ink" xmlns:am3d="http://schemas.microsoft.com/office/drawing/2017/model3d" xmlns:o="urn:schemas-microsoft-com:office:office" xmlns:r="http://schemas.openxmlformats.org/officeDocument/2006/relationships" xmlns:m="http://schemas.openxmlformats.org/officeDocument/2006/math" xmlns:v="urn:schemas-microsoft-com:vml" xmlns:wp14="http://schemas.microsoft.com/office/word/2010/wordprocessingDrawing" xmlns:wp="http://schemas.openxmlformats.org/drawingml/2006/wordprocessingDrawing" xmlns:w10="urn:schemas-microsoft-com:office:word" xmlns:w="http://schemas.openxmlformats.org/wordprocessingml/2006/main" xmlns:w14="http://schemas.microsoft.com/office/word/2010/wordml" xmlns:w15="http://schemas.microsoft.com/office/word/2012/wordml" xmlns:w16cid="http://schemas.microsoft.com/office/word/2016/wordml/cid" xmlns:w16se="http://schemas.microsoft.com/office/word/2015/wordml/symex" xmlns:wpg="http://schemas.microsoft.com/office/word/2010/wordprocessingGroup" xmlns:wpi="http://schemas.microsoft.com/office/word/2010/wordprocessingInk" xmlns:wne="http://schemas.microsoft.com/office/word/2006/wordml" xmlns:wps="http://schemas.microsoft.com/office/word/2010/wordprocessingShape" mc:Ignorable="w14 w15 w16se w16cid wp14">
   <w:p>
     <w:pPr>
       <w:pStyle w:val="Header"/>
@@ -8029,18 +7872,18 @@
 </file>
 
 <file path=customXml/item2.xml><?xml version="1.0" encoding="utf-8"?>
+<p:properties xmlns:p="http://schemas.microsoft.com/office/2006/metadata/properties" xmlns:xsi="http://www.w3.org/2001/XMLSchema-instance" xmlns:pc="http://schemas.microsoft.com/office/infopath/2007/PartnerControls">
+  <documentManagement/>
+</p:properties>
+</file>
+
+<file path=customXml/item3.xml><?xml version="1.0" encoding="utf-8"?>
 <?mso-contentType ?>
 <FormTemplates xmlns="http://schemas.microsoft.com/sharepoint/v3/contenttype/forms">
   <Display>DocumentLibraryForm</Display>
   <Edit>DocumentLibraryForm</Edit>
   <New>DocumentLibraryForm</New>
 </FormTemplates>
-</file>
-
-<file path=customXml/item3.xml><?xml version="1.0" encoding="utf-8"?>
-<p:properties xmlns:p="http://schemas.microsoft.com/office/2006/metadata/properties" xmlns:xsi="http://www.w3.org/2001/XMLSchema-instance" xmlns:pc="http://schemas.microsoft.com/office/infopath/2007/PartnerControls">
-  <documentManagement/>
-</p:properties>
 </file>
 
 <file path=customXml/item4.xml><?xml version="1.0" encoding="utf-8"?>
@@ -8064,14 +7907,6 @@
 </file>
 
 <file path=customXml/itemProps2.xml><?xml version="1.0" encoding="utf-8"?>
-<ds:datastoreItem xmlns:ds="http://schemas.openxmlformats.org/officeDocument/2006/customXml" ds:itemID="{B346B1C6-C6DE-49C9-875C-84116A519DD6}">
-  <ds:schemaRefs>
-    <ds:schemaRef ds:uri="http://schemas.microsoft.com/sharepoint/v3/contenttype/forms"/>
-  </ds:schemaRefs>
-</ds:datastoreItem>
-</file>
-
-<file path=customXml/itemProps3.xml><?xml version="1.0" encoding="utf-8"?>
 <ds:datastoreItem xmlns:ds="http://schemas.openxmlformats.org/officeDocument/2006/customXml" ds:itemID="{F44CA431-B66E-44DF-81B0-7FE4E7E09CC8}">
   <ds:schemaRefs>
     <ds:schemaRef ds:uri="http://schemas.microsoft.com/office/2006/metadata/properties"/>
@@ -8080,8 +7915,16 @@
 </ds:datastoreItem>
 </file>
 
+<file path=customXml/itemProps3.xml><?xml version="1.0" encoding="utf-8"?>
+<ds:datastoreItem xmlns:ds="http://schemas.openxmlformats.org/officeDocument/2006/customXml" ds:itemID="{B346B1C6-C6DE-49C9-875C-84116A519DD6}">
+  <ds:schemaRefs>
+    <ds:schemaRef ds:uri="http://schemas.microsoft.com/sharepoint/v3/contenttype/forms"/>
+  </ds:schemaRefs>
+</ds:datastoreItem>
+</file>
+
 <file path=customXml/itemProps4.xml><?xml version="1.0" encoding="utf-8"?>
-<ds:datastoreItem xmlns:ds="http://schemas.openxmlformats.org/officeDocument/2006/customXml" ds:itemID="{D0A6F797-6F5D-8C4A-8705-76C5FCDB4D44}">
+<ds:datastoreItem xmlns:ds="http://schemas.openxmlformats.org/officeDocument/2006/customXml" ds:itemID="{DE19A373-D2A6-9E4D-9C80-1E550C6A3E83}">
   <ds:schemaRefs>
     <ds:schemaRef ds:uri="http://schemas.openxmlformats.org/officeDocument/2006/bibliography"/>
   </ds:schemaRefs>

</xml_diff>